<commit_message>
upload document about SOA Suite 12C Tranformation with XSLT Mapper
</commit_message>
<xml_diff>
--- a/Phân tích các yếu tố trong kịch flow xử lý SMS.docx
+++ b/Phân tích các yếu tố trong kịch flow xử lý SMS.docx
@@ -3,23 +3,89 @@
 <w:document xmlns:wpc="http://schemas.microsoft.com/office/word/2010/wordprocessingCanvas" xmlns:cx="http://schemas.microsoft.com/office/drawing/2014/chartex" xmlns:cx1="http://schemas.microsoft.com/office/drawing/2015/9/8/chartex" xmlns:cx2="http://schemas.microsoft.com/office/drawing/2015/10/21/chartex" xmlns:cx3="http://schemas.microsoft.com/office/drawing/2016/5/9/chartex" xmlns:cx4="http://schemas.microsoft.com/office/drawing/2016/5/10/chartex" xmlns:cx5="http://schemas.microsoft.com/office/drawing/2016/5/11/chartex" xmlns:cx6="http://schemas.microsoft.com/office/drawing/2016/5/12/chartex" xmlns:cx7="http://schemas.microsoft.com/office/drawing/2016/5/13/chartex" xmlns:cx8="http://schemas.microsoft.com/office/drawing/2016/5/14/chartex" xmlns:mc="http://schemas.openxmlformats.org/markup-compatibility/2006" xmlns:aink="http://schemas.microsoft.com/office/drawing/2016/ink" xmlns:am3d="http://schemas.microsoft.com/office/drawing/2017/model3d" xmlns:o="urn:schemas-microsoft-com:office:office" xmlns:r="http://schemas.openxmlformats.org/officeDocument/2006/relationships" xmlns:m="http://schemas.openxmlformats.org/officeDocument/2006/math" xmlns:v="urn:schemas-microsoft-com:vml" xmlns:wp14="http://schemas.microsoft.com/office/word/2010/wordprocessingDrawing" xmlns:wp="http://schemas.openxmlformats.org/drawingml/2006/wordprocessingDrawing" xmlns:w10="urn:schemas-microsoft-com:office:word" xmlns:w="http://schemas.openxmlformats.org/wordprocessingml/2006/main" xmlns:w14="http://schemas.microsoft.com/office/word/2010/wordml" xmlns:w15="http://schemas.microsoft.com/office/word/2012/wordml" xmlns:w16cid="http://schemas.microsoft.com/office/word/2016/wordml/cid" xmlns:w16se="http://schemas.microsoft.com/office/word/2015/wordml/symex" xmlns:wpg="http://schemas.microsoft.com/office/word/2010/wordprocessingGroup" xmlns:wpi="http://schemas.microsoft.com/office/word/2010/wordprocessingInk" xmlns:wne="http://schemas.microsoft.com/office/word/2006/wordml" xmlns:wps="http://schemas.microsoft.com/office/word/2010/wordprocessingShape" mc:Ignorable="w14 w15 w16se w16cid wp14">
   <w:body>
     <w:p>
-      <w:r>
+      <w:pPr>
+        <w:jc w:val="center"/>
+        <w:rPr>
+          <w:b/>
+          <w:bCs/>
+          <w:lang w:val="vi-VN"/>
+        </w:rPr>
+      </w:pPr>
+      <w:r>
+        <w:rPr>
+          <w:b/>
+          <w:bCs/>
+          <w:lang w:val="vi-VN"/>
+        </w:rPr>
         <w:t>Phân tích các yếu tố trong kịch flow xử lý SMS</w:t>
       </w:r>
     </w:p>
     <w:p>
-      <w:r>
-        <w:t xml:space="preserve">Đầu vào: </w:t>
-      </w:r>
+      <w:pPr>
+        <w:pStyle w:val="Heading1"/>
+        <w:rPr>
+          <w:b/>
+          <w:bCs/>
+          <w:lang w:val="vi-VN"/>
+        </w:rPr>
+      </w:pPr>
+      <w:r>
+        <w:rPr>
+          <w:b/>
+          <w:bCs/>
+          <w:lang w:val="vi-VN"/>
+        </w:rPr>
+        <w:t>Những bước tạo: FlowSMS0608</w:t>
+      </w:r>
+    </w:p>
+    <w:p>
+      <w:pPr>
+        <w:rPr>
+          <w:lang w:val="vi-VN"/>
+        </w:rPr>
+      </w:pPr>
+      <w:r>
+        <w:rPr>
+          <w:lang w:val="vi-VN"/>
+        </w:rPr>
+        <w:t>Bước 1: Create SOA Application, SOA Project</w:t>
+      </w:r>
+    </w:p>
+    <w:p>
+      <w:pPr>
+        <w:rPr>
+          <w:lang w:val="vi-VN"/>
+        </w:rPr>
+      </w:pPr>
+      <w:r>
+        <w:rPr>
+          <w:lang w:val="vi-VN"/>
+        </w:rPr>
+        <w:t xml:space="preserve">Bước 2: </w:t>
+      </w:r>
+      <w:r>
+        <w:rPr>
+          <w:lang w:val="vi-VN"/>
+        </w:rPr>
+        <w:t>Thiết kế ra ParamSMS:</w:t>
+      </w:r>
+    </w:p>
+    <w:p>
+      <w:pPr>
+        <w:rPr>
+          <w:lang w:val="vi-VN"/>
+        </w:rPr>
+      </w:pPr>
       <w:r>
         <w:rPr>
           <w:noProof/>
+          <w:lang w:val="vi-VN"/>
         </w:rPr>
         <w:drawing>
-          <wp:inline distT="0" distB="0" distL="0" distR="0" wp14:anchorId="6C15DF8D" wp14:editId="16D7C495">
-            <wp:extent cx="5943600" cy="3988435"/>
-            <wp:effectExtent l="0" t="0" r="0" b="0"/>
-            <wp:docPr id="1" name="Picture 1"/>
+          <wp:inline distT="0" distB="0" distL="0" distR="0" wp14:anchorId="0B17BC98" wp14:editId="22101C1A">
+            <wp:extent cx="5943600" cy="6814185"/>
+            <wp:effectExtent l="0" t="0" r="0" b="5715"/>
+            <wp:docPr id="7" name="Picture 7"/>
             <wp:cNvGraphicFramePr>
               <a:graphicFrameLocks xmlns:a="http://schemas.openxmlformats.org/drawingml/2006/main" noChangeAspect="1"/>
             </wp:cNvGraphicFramePr>
@@ -39,7 +105,7 @@
                   <pic:spPr>
                     <a:xfrm>
                       <a:off x="0" y="0"/>
-                      <a:ext cx="5943600" cy="3988435"/>
+                      <a:ext cx="5943600" cy="6814185"/>
                     </a:xfrm>
                     <a:prstGeom prst="rect">
                       <a:avLst/>
@@ -53,20 +119,189 @@
       </w:r>
     </w:p>
     <w:p>
-      <w:r>
-        <w:t xml:space="preserve">Phần: </w:t>
-      </w:r>
-    </w:p>
-    <w:p>
+      <w:pPr>
+        <w:rPr>
+          <w:lang w:val="vi-VN"/>
+        </w:rPr>
+      </w:pPr>
+      <w:r>
+        <w:rPr>
+          <w:lang w:val="vi-VN"/>
+        </w:rPr>
+        <w:lastRenderedPageBreak/>
+        <w:t>Param: gồm kiểu key-value</w:t>
+      </w:r>
+    </w:p>
+    <w:p>
+      <w:pPr>
+        <w:rPr>
+          <w:lang w:val="vi-VN"/>
+        </w:rPr>
+      </w:pPr>
+      <w:r>
+        <w:rPr>
+          <w:lang w:val="vi-VN"/>
+        </w:rPr>
+        <w:t>Params: tập hợp từ các Param</w:t>
+      </w:r>
+    </w:p>
+    <w:p>
+      <w:pPr>
+        <w:rPr>
+          <w:lang w:val="vi-VN"/>
+        </w:rPr>
+      </w:pPr>
+      <w:r>
+        <w:rPr>
+          <w:lang w:val="vi-VN"/>
+        </w:rPr>
+        <w:t>Pool: là tập hợp của nhiều params</w:t>
+      </w:r>
+      <w:r>
+        <w:rPr>
+          <w:lang w:val="vi-VN"/>
+        </w:rPr>
+        <w:t xml:space="preserve"> -&gt; nơi chứa một loạt các biến đó</w:t>
+      </w:r>
+    </w:p>
+    <w:p>
+      <w:pPr>
+        <w:rPr>
+          <w:lang w:val="vi-VN"/>
+        </w:rPr>
+      </w:pPr>
+      <w:r>
+        <w:rPr>
+          <w:lang w:val="vi-VN"/>
+        </w:rPr>
+        <w:t>Request: chứa một tập các param</w:t>
+      </w:r>
+      <w:r>
+        <w:rPr>
+          <w:lang w:val="vi-VN"/>
+        </w:rPr>
+        <w:t>s</w:t>
+      </w:r>
+    </w:p>
+    <w:p>
+      <w:pPr>
+        <w:rPr>
+          <w:lang w:val="vi-VN"/>
+        </w:rPr>
+      </w:pPr>
+      <w:r>
+        <w:rPr>
+          <w:lang w:val="vi-VN"/>
+        </w:rPr>
+        <w:t>Response: Chứa thông tin phản hồi của BPEL process</w:t>
+      </w:r>
+      <w:r>
+        <w:rPr>
+          <w:lang w:val="vi-VN"/>
+        </w:rPr>
+        <w:t>.</w:t>
+      </w:r>
+    </w:p>
+    <w:p>
+      <w:pPr>
+        <w:rPr>
+          <w:lang w:val="vi-VN"/>
+        </w:rPr>
+      </w:pPr>
+      <w:r>
+        <w:rPr>
+          <w:lang w:val="vi-VN"/>
+        </w:rPr>
+        <w:t>Trong đó có các thông số:</w:t>
+      </w:r>
+      <w:r>
+        <w:rPr>
+          <w:lang w:val="vi-VN"/>
+        </w:rPr>
+        <w:t xml:space="preserve"> S là </w:t>
+      </w:r>
+      <w:r>
+        <w:rPr>
+          <w:lang w:val="vi-VN"/>
+        </w:rPr>
+        <w:t>status -&gt; trạng thái trả về</w:t>
+      </w:r>
+    </w:p>
+    <w:p>
+      <w:pPr>
+        <w:rPr>
+          <w:lang w:val="vi-VN"/>
+        </w:rPr>
+      </w:pPr>
+      <w:r>
+        <w:rPr>
+          <w:lang w:val="vi-VN"/>
+        </w:rPr>
+        <w:t>SM là tin nhắn trạng thái trả về -&gt; có thể là success hoặc fail</w:t>
+      </w:r>
+    </w:p>
+    <w:p>
+      <w:pPr>
+        <w:pStyle w:val="Heading1"/>
+        <w:rPr>
+          <w:b/>
+          <w:bCs/>
+          <w:lang w:val="vi-VN"/>
+        </w:rPr>
+      </w:pPr>
+      <w:r>
+        <w:rPr>
+          <w:b/>
+          <w:bCs/>
+          <w:lang w:val="vi-VN"/>
+        </w:rPr>
+        <w:t xml:space="preserve">Thành phần bên trong của </w:t>
+      </w:r>
+      <w:r>
+        <w:rPr>
+          <w:b/>
+          <w:bCs/>
+        </w:rPr>
+        <w:t>response</w:t>
+      </w:r>
+      <w:r>
+        <w:rPr>
+          <w:b/>
+          <w:bCs/>
+          <w:lang w:val="vi-VN"/>
+        </w:rPr>
+        <w:t>:</w:t>
+      </w:r>
+    </w:p>
+    <w:p>
+      <w:pPr>
+        <w:rPr>
+          <w:lang w:val="vi-VN"/>
+        </w:rPr>
+      </w:pPr>
+      <w:r>
+        <w:rPr>
+          <w:lang w:val="vi-VN"/>
+        </w:rPr>
+        <w:t>Pool là tập các thông tin chứa về params -&gt; chứa các param -&gt; theo kiểu key – value</w:t>
+      </w:r>
+    </w:p>
+    <w:p>
+      <w:pPr>
+        <w:rPr>
+          <w:lang w:val="vi-VN"/>
+        </w:rPr>
+      </w:pPr>
       <w:r>
         <w:rPr>
           <w:noProof/>
+          <w:lang w:val="vi-VN"/>
         </w:rPr>
         <w:drawing>
-          <wp:inline distT="0" distB="0" distL="0" distR="0" wp14:anchorId="6B8383A1" wp14:editId="2F5DA94E">
-            <wp:extent cx="1057275" cy="828675"/>
-            <wp:effectExtent l="0" t="0" r="9525" b="9525"/>
-            <wp:docPr id="3" name="Picture 3"/>
+          <wp:inline distT="0" distB="0" distL="0" distR="0" wp14:anchorId="01BB62B8" wp14:editId="1A957FC6">
+            <wp:extent cx="5943600" cy="1760220"/>
+            <wp:effectExtent l="0" t="0" r="0" b="0"/>
+            <wp:docPr id="8" name="Picture 8"/>
             <wp:cNvGraphicFramePr>
               <a:graphicFrameLocks xmlns:a="http://schemas.openxmlformats.org/drawingml/2006/main" noChangeAspect="1"/>
             </wp:cNvGraphicFramePr>
@@ -86,7 +321,7 @@
                   <pic:spPr>
                     <a:xfrm>
                       <a:off x="0" y="0"/>
-                      <a:ext cx="1057275" cy="828675"/>
+                      <a:ext cx="5943600" cy="1760220"/>
                     </a:xfrm>
                     <a:prstGeom prst="rect">
                       <a:avLst/>
@@ -100,71 +335,794 @@
       </w:r>
     </w:p>
     <w:p>
-      <w:r>
-        <w:lastRenderedPageBreak/>
-        <w:t xml:space="preserve">Nhận giá trị đầu vào: là k,v -&gt; kiểm tra điều gì kiện gì đó ở phần if -&gt; </w:t>
-      </w:r>
+      <w:pPr>
+        <w:rPr>
+          <w:lang w:val="vi-VN"/>
+        </w:rPr>
+      </w:pPr>
+      <w:r>
+        <w:rPr>
+          <w:lang w:val="vi-VN"/>
+        </w:rPr>
+        <w:t>Trong đó Attributes của pool có n là</w:t>
+      </w:r>
+      <w:r>
+        <w:rPr>
+          <w:lang w:val="vi-VN"/>
+        </w:rPr>
+        <w:t xml:space="preserve"> name của cái gì đó, I là index của cái gì đó.</w:t>
+      </w:r>
+    </w:p>
+    <w:p>
+      <w:pPr>
+        <w:rPr>
+          <w:lang w:val="vi-VN"/>
+        </w:rPr>
+      </w:pPr>
+      <w:r>
+        <w:rPr>
+          <w:lang w:val="vi-VN"/>
+        </w:rPr>
+        <w:t>Những thành phần bên trong của một flow BPEL Process:</w:t>
+      </w:r>
+    </w:p>
+    <w:tbl>
+      <w:tblPr>
+        <w:tblStyle w:val="TableGrid"/>
+        <w:tblW w:w="0" w:type="auto"/>
+        <w:tblLook w:val="04A0" w:firstRow="1" w:lastRow="0" w:firstColumn="1" w:lastColumn="0" w:noHBand="0" w:noVBand="1"/>
+      </w:tblPr>
+      <w:tblGrid>
+        <w:gridCol w:w="3865"/>
+        <w:gridCol w:w="5485"/>
+      </w:tblGrid>
+      <w:tr>
+        <w:tc>
+          <w:tcPr>
+            <w:tcW w:w="3865" w:type="dxa"/>
+          </w:tcPr>
+          <w:p>
+            <w:pPr>
+              <w:jc w:val="center"/>
+              <w:rPr>
+                <w:b/>
+                <w:bCs/>
+                <w:lang w:val="vi-VN"/>
+              </w:rPr>
+            </w:pPr>
+            <w:r>
+              <w:rPr>
+                <w:b/>
+                <w:bCs/>
+                <w:lang w:val="vi-VN"/>
+              </w:rPr>
+              <w:t>Biểu đồ</w:t>
+            </w:r>
+          </w:p>
+        </w:tc>
+        <w:tc>
+          <w:tcPr>
+            <w:tcW w:w="5485" w:type="dxa"/>
+          </w:tcPr>
+          <w:p>
+            <w:pPr>
+              <w:jc w:val="center"/>
+              <w:rPr>
+                <w:b/>
+                <w:bCs/>
+                <w:lang w:val="vi-VN"/>
+              </w:rPr>
+            </w:pPr>
+            <w:r>
+              <w:rPr>
+                <w:b/>
+                <w:bCs/>
+                <w:lang w:val="vi-VN"/>
+              </w:rPr>
+              <w:t>Mô tả</w:t>
+            </w:r>
+          </w:p>
+        </w:tc>
+      </w:tr>
+      <w:tr>
+        <w:tc>
+          <w:tcPr>
+            <w:tcW w:w="3865" w:type="dxa"/>
+          </w:tcPr>
+          <w:p>
+            <w:pPr>
+              <w:rPr>
+                <w:lang w:val="vi-VN"/>
+              </w:rPr>
+            </w:pPr>
+            <w:r>
+              <w:rPr>
+                <w:noProof/>
+                <w:lang w:val="vi-VN"/>
+              </w:rPr>
+              <w:drawing>
+                <wp:inline distT="0" distB="0" distL="0" distR="0" wp14:anchorId="04A653A3" wp14:editId="78CB1E22">
+                  <wp:extent cx="1581150" cy="2453005"/>
+                  <wp:effectExtent l="0" t="0" r="0" b="4445"/>
+                  <wp:docPr id="9" name="Picture 9"/>
+                  <wp:cNvGraphicFramePr>
+                    <a:graphicFrameLocks xmlns:a="http://schemas.openxmlformats.org/drawingml/2006/main" noChangeAspect="1"/>
+                  </wp:cNvGraphicFramePr>
+                  <a:graphic xmlns:a="http://schemas.openxmlformats.org/drawingml/2006/main">
+                    <a:graphicData uri="http://schemas.openxmlformats.org/drawingml/2006/picture">
+                      <pic:pic xmlns:pic="http://schemas.openxmlformats.org/drawingml/2006/picture">
+                        <pic:nvPicPr>
+                          <pic:cNvPr id="1" name=""/>
+                          <pic:cNvPicPr/>
+                        </pic:nvPicPr>
+                        <pic:blipFill>
+                          <a:blip r:embed="rId6"/>
+                          <a:stretch>
+                            <a:fillRect/>
+                          </a:stretch>
+                        </pic:blipFill>
+                        <pic:spPr>
+                          <a:xfrm>
+                            <a:off x="0" y="0"/>
+                            <a:ext cx="1592206" cy="2470157"/>
+                          </a:xfrm>
+                          <a:prstGeom prst="rect">
+                            <a:avLst/>
+                          </a:prstGeom>
+                        </pic:spPr>
+                      </pic:pic>
+                    </a:graphicData>
+                  </a:graphic>
+                </wp:inline>
+              </w:drawing>
+            </w:r>
+          </w:p>
+        </w:tc>
+        <w:tc>
+          <w:tcPr>
+            <w:tcW w:w="5485" w:type="dxa"/>
+          </w:tcPr>
+          <w:p>
+            <w:pPr>
+              <w:rPr>
+                <w:lang w:val="vi-VN"/>
+              </w:rPr>
+            </w:pPr>
+            <w:r>
+              <w:rPr>
+                <w:lang w:val="vi-VN"/>
+              </w:rPr>
+              <w:t xml:space="preserve">Thành phần </w:t>
+            </w:r>
+            <w:r>
+              <w:rPr>
+                <w:b/>
+                <w:bCs/>
+                <w:lang w:val="vi-VN"/>
+              </w:rPr>
+              <w:t>InitParam</w:t>
+            </w:r>
+            <w:r>
+              <w:rPr>
+                <w:lang w:val="vi-VN"/>
+              </w:rPr>
+              <w:t>:</w:t>
+            </w:r>
+            <w:r>
+              <w:rPr>
+                <w:lang w:val="vi-VN"/>
+              </w:rPr>
+              <w:t xml:space="preserve"> -&gt; khởi tạo giá trị param</w:t>
+            </w:r>
+          </w:p>
+          <w:p>
+            <w:pPr>
+              <w:rPr>
+                <w:lang w:val="vi-VN"/>
+              </w:rPr>
+            </w:pPr>
+            <w:r>
+              <w:rPr>
+                <w:lang w:val="vi-VN"/>
+              </w:rPr>
+              <w:t>Gồm có các thành phần: FlowInitParam, FlowUniqueParam, getInstanceName</w:t>
+            </w:r>
+          </w:p>
+          <w:p>
+            <w:pPr>
+              <w:rPr>
+                <w:lang w:val="vi-VN"/>
+              </w:rPr>
+            </w:pPr>
+          </w:p>
+          <w:p>
+            <w:pPr>
+              <w:rPr>
+                <w:lang w:val="vi-VN"/>
+              </w:rPr>
+            </w:pPr>
+            <w:r>
+              <w:rPr>
+                <w:lang w:val="vi-VN"/>
+              </w:rPr>
+              <w:t>SMS:</w:t>
+            </w:r>
+          </w:p>
+          <w:p>
+            <w:pPr>
+              <w:rPr>
+                <w:lang w:val="vi-VN"/>
+              </w:rPr>
+            </w:pPr>
+            <w:r>
+              <w:rPr>
+                <w:lang w:val="vi-VN"/>
+              </w:rPr>
+              <w:t>SMS2:</w:t>
+            </w:r>
+          </w:p>
+          <w:p>
+            <w:pPr>
+              <w:rPr>
+                <w:lang w:val="vi-VN"/>
+              </w:rPr>
+            </w:pPr>
+            <w:r>
+              <w:rPr>
+                <w:b/>
+                <w:bCs/>
+                <w:lang w:val="vi-VN"/>
+              </w:rPr>
+              <w:t>mapResponse</w:t>
+            </w:r>
+            <w:r>
+              <w:rPr>
+                <w:lang w:val="vi-VN"/>
+              </w:rPr>
+              <w:t>:</w:t>
+            </w:r>
+            <w:r>
+              <w:rPr>
+                <w:lang w:val="vi-VN"/>
+              </w:rPr>
+              <w:t xml:space="preserve"> -&gt; Map thành công</w:t>
+            </w:r>
+          </w:p>
+          <w:p>
+            <w:pPr>
+              <w:rPr>
+                <w:lang w:val="vi-VN"/>
+              </w:rPr>
+            </w:pPr>
+            <w:r>
+              <w:rPr>
+                <w:lang w:val="vi-VN"/>
+              </w:rPr>
+              <w:t>gồm các thành phần: mapSucess, FlowResponse</w:t>
+            </w:r>
+          </w:p>
+          <w:p>
+            <w:pPr>
+              <w:rPr>
+                <w:lang w:val="vi-VN"/>
+              </w:rPr>
+            </w:pPr>
+          </w:p>
+        </w:tc>
+      </w:tr>
+      <w:tr>
+        <w:tc>
+          <w:tcPr>
+            <w:tcW w:w="3865" w:type="dxa"/>
+          </w:tcPr>
+          <w:p>
+            <w:pPr>
+              <w:rPr>
+                <w:noProof/>
+                <w:lang w:val="vi-VN"/>
+              </w:rPr>
+            </w:pPr>
+            <w:r>
+              <w:rPr>
+                <w:noProof/>
+                <w:lang w:val="vi-VN"/>
+              </w:rPr>
+              <w:lastRenderedPageBreak/>
+              <w:drawing>
+                <wp:inline distT="0" distB="0" distL="0" distR="0" wp14:anchorId="096605F9" wp14:editId="29FFDDED">
+                  <wp:extent cx="1247775" cy="2552700"/>
+                  <wp:effectExtent l="0" t="0" r="9525" b="0"/>
+                  <wp:docPr id="1" name="Picture 1"/>
+                  <wp:cNvGraphicFramePr>
+                    <a:graphicFrameLocks xmlns:a="http://schemas.openxmlformats.org/drawingml/2006/main" noChangeAspect="1"/>
+                  </wp:cNvGraphicFramePr>
+                  <a:graphic xmlns:a="http://schemas.openxmlformats.org/drawingml/2006/main">
+                    <a:graphicData uri="http://schemas.openxmlformats.org/drawingml/2006/picture">
+                      <pic:pic xmlns:pic="http://schemas.openxmlformats.org/drawingml/2006/picture">
+                        <pic:nvPicPr>
+                          <pic:cNvPr id="1" name=""/>
+                          <pic:cNvPicPr/>
+                        </pic:nvPicPr>
+                        <pic:blipFill>
+                          <a:blip r:embed="rId7"/>
+                          <a:stretch>
+                            <a:fillRect/>
+                          </a:stretch>
+                        </pic:blipFill>
+                        <pic:spPr>
+                          <a:xfrm>
+                            <a:off x="0" y="0"/>
+                            <a:ext cx="1247775" cy="2552700"/>
+                          </a:xfrm>
+                          <a:prstGeom prst="rect">
+                            <a:avLst/>
+                          </a:prstGeom>
+                        </pic:spPr>
+                      </pic:pic>
+                    </a:graphicData>
+                  </a:graphic>
+                </wp:inline>
+              </w:drawing>
+            </w:r>
+          </w:p>
+        </w:tc>
+        <w:tc>
+          <w:tcPr>
+            <w:tcW w:w="5485" w:type="dxa"/>
+          </w:tcPr>
+          <w:p>
+            <w:pPr>
+              <w:rPr>
+                <w:lang w:val="vi-VN"/>
+              </w:rPr>
+            </w:pPr>
+            <w:r>
+              <w:rPr>
+                <w:lang w:val="vi-VN"/>
+              </w:rPr>
+              <w:t>Khởi tạo giá trị:</w:t>
+            </w:r>
+          </w:p>
+          <w:p>
+            <w:pPr>
+              <w:rPr>
+                <w:lang w:val="vi-VN"/>
+              </w:rPr>
+            </w:pPr>
+            <w:r>
+              <w:rPr>
+                <w:b/>
+                <w:bCs/>
+                <w:lang w:val="vi-VN"/>
+              </w:rPr>
+              <w:t>FlowInitParam</w:t>
+            </w:r>
+            <w:r>
+              <w:rPr>
+                <w:lang w:val="vi-VN"/>
+              </w:rPr>
+              <w:t xml:space="preserve"> -&gt; FlowInitParam.xsl -&gt; </w:t>
+            </w:r>
+            <w:r>
+              <w:rPr>
+                <w:lang w:val="vi-VN"/>
+              </w:rPr>
+              <w:t>map những giá trị đầu vào -&gt; cho cái gì đó</w:t>
+            </w:r>
+          </w:p>
+          <w:p>
+            <w:pPr>
+              <w:rPr>
+                <w:lang w:val="vi-VN"/>
+              </w:rPr>
+            </w:pPr>
+          </w:p>
+          <w:p>
+            <w:pPr>
+              <w:rPr>
+                <w:lang w:val="vi-VN"/>
+              </w:rPr>
+            </w:pPr>
+            <w:r>
+              <w:rPr>
+                <w:b/>
+                <w:bCs/>
+                <w:lang w:val="vi-VN"/>
+              </w:rPr>
+              <w:t>FlowUniqueParam</w:t>
+            </w:r>
+            <w:r>
+              <w:rPr>
+                <w:lang w:val="vi-VN"/>
+              </w:rPr>
+              <w:t xml:space="preserve"> -&gt; Đồng nhất giá trị -&gt; </w:t>
+            </w:r>
+            <w:r>
+              <w:rPr>
+                <w:lang w:val="vi-VN"/>
+              </w:rPr>
+              <w:t>cho flow sử dụng</w:t>
+            </w:r>
+          </w:p>
+          <w:p>
+            <w:pPr>
+              <w:rPr>
+                <w:lang w:val="vi-VN"/>
+              </w:rPr>
+            </w:pPr>
+          </w:p>
+          <w:p>
+            <w:pPr>
+              <w:rPr>
+                <w:lang w:val="vi-VN"/>
+              </w:rPr>
+            </w:pPr>
+            <w:r>
+              <w:rPr>
+                <w:b/>
+                <w:bCs/>
+                <w:lang w:val="vi-VN"/>
+              </w:rPr>
+              <w:t>getInstanceName</w:t>
+            </w:r>
+            <w:r>
+              <w:rPr>
+                <w:lang w:val="vi-VN"/>
+              </w:rPr>
+              <w:t xml:space="preserve"> -&gt; lấy thông tin  của instance</w:t>
+            </w:r>
+          </w:p>
+          <w:p>
+            <w:pPr>
+              <w:rPr>
+                <w:lang w:val="vi-VN"/>
+              </w:rPr>
+            </w:pPr>
+            <w:r>
+              <w:rPr>
+                <w:lang w:val="vi-VN"/>
+              </w:rPr>
+              <w:t>những mã code java vào chương trình</w:t>
+            </w:r>
+          </w:p>
+          <w:p>
+            <w:pPr>
+              <w:rPr>
+                <w:lang w:val="vi-VN"/>
+              </w:rPr>
+            </w:pPr>
+          </w:p>
+        </w:tc>
+      </w:tr>
+      <w:tr>
+        <w:tc>
+          <w:tcPr>
+            <w:tcW w:w="3865" w:type="dxa"/>
+          </w:tcPr>
+          <w:p>
+            <w:pPr>
+              <w:rPr>
+                <w:noProof/>
+                <w:lang w:val="vi-VN"/>
+              </w:rPr>
+            </w:pPr>
+            <w:r>
+              <w:rPr>
+                <w:noProof/>
+                <w:lang w:val="vi-VN"/>
+              </w:rPr>
+              <w:drawing>
+                <wp:inline distT="0" distB="0" distL="0" distR="0" wp14:anchorId="5579F642" wp14:editId="42E914EC">
+                  <wp:extent cx="1200150" cy="2114550"/>
+                  <wp:effectExtent l="0" t="0" r="0" b="0"/>
+                  <wp:docPr id="10" name="Picture 10"/>
+                  <wp:cNvGraphicFramePr>
+                    <a:graphicFrameLocks xmlns:a="http://schemas.openxmlformats.org/drawingml/2006/main" noChangeAspect="1"/>
+                  </wp:cNvGraphicFramePr>
+                  <a:graphic xmlns:a="http://schemas.openxmlformats.org/drawingml/2006/main">
+                    <a:graphicData uri="http://schemas.openxmlformats.org/drawingml/2006/picture">
+                      <pic:pic xmlns:pic="http://schemas.openxmlformats.org/drawingml/2006/picture">
+                        <pic:nvPicPr>
+                          <pic:cNvPr id="1" name=""/>
+                          <pic:cNvPicPr/>
+                        </pic:nvPicPr>
+                        <pic:blipFill>
+                          <a:blip r:embed="rId8"/>
+                          <a:stretch>
+                            <a:fillRect/>
+                          </a:stretch>
+                        </pic:blipFill>
+                        <pic:spPr>
+                          <a:xfrm>
+                            <a:off x="0" y="0"/>
+                            <a:ext cx="1200150" cy="2114550"/>
+                          </a:xfrm>
+                          <a:prstGeom prst="rect">
+                            <a:avLst/>
+                          </a:prstGeom>
+                        </pic:spPr>
+                      </pic:pic>
+                    </a:graphicData>
+                  </a:graphic>
+                </wp:inline>
+              </w:drawing>
+            </w:r>
+          </w:p>
+        </w:tc>
+        <w:tc>
+          <w:tcPr>
+            <w:tcW w:w="5485" w:type="dxa"/>
+          </w:tcPr>
+          <w:p>
+            <w:pPr>
+              <w:rPr>
+                <w:lang w:val="vi-VN"/>
+              </w:rPr>
+            </w:pPr>
+            <w:r>
+              <w:rPr>
+                <w:b/>
+                <w:bCs/>
+                <w:lang w:val="vi-VN"/>
+              </w:rPr>
+              <w:t>mapSuccess</w:t>
+            </w:r>
+            <w:r>
+              <w:rPr>
+                <w:lang w:val="vi-VN"/>
+              </w:rPr>
+              <w:t>:</w:t>
+            </w:r>
+            <w:r>
+              <w:rPr>
+                <w:lang w:val="vi-VN"/>
+              </w:rPr>
+              <w:t xml:space="preserve"> assign map giá trị sao đúng</w:t>
+            </w:r>
+          </w:p>
+          <w:p>
+            <w:pPr>
+              <w:rPr>
+                <w:lang w:val="vi-VN"/>
+              </w:rPr>
+            </w:pPr>
+          </w:p>
+          <w:p>
+            <w:pPr>
+              <w:rPr>
+                <w:lang w:val="vi-VN"/>
+              </w:rPr>
+            </w:pPr>
+          </w:p>
+          <w:p>
+            <w:pPr>
+              <w:rPr>
+                <w:lang w:val="vi-VN"/>
+              </w:rPr>
+            </w:pPr>
+            <w:r>
+              <w:rPr>
+                <w:lang w:val="vi-VN"/>
+              </w:rPr>
+              <w:t>Flow Response:</w:t>
+            </w:r>
+            <w:r>
+              <w:rPr>
+                <w:lang w:val="vi-VN"/>
+              </w:rPr>
+              <w:t xml:space="preserve"> transaction</w:t>
+            </w:r>
+          </w:p>
+          <w:p>
+            <w:pPr>
+              <w:rPr>
+                <w:lang w:val="vi-VN"/>
+              </w:rPr>
+            </w:pPr>
+            <w:r>
+              <w:rPr>
+                <w:lang w:val="vi-VN"/>
+              </w:rPr>
+              <w:t xml:space="preserve">FlowResponse.xsl -&gt; </w:t>
+            </w:r>
+          </w:p>
+          <w:p>
+            <w:pPr>
+              <w:rPr>
+                <w:lang w:val="vi-VN"/>
+              </w:rPr>
+            </w:pPr>
+            <w:r>
+              <w:rPr>
+                <w:lang w:val="vi-VN"/>
+              </w:rPr>
+              <w:t>Từ cái pool params -&gt; for each</w:t>
+            </w:r>
+          </w:p>
+          <w:p>
+            <w:pPr>
+              <w:rPr>
+                <w:lang w:val="vi-VN"/>
+              </w:rPr>
+            </w:pPr>
+            <w:r>
+              <w:rPr>
+                <w:lang w:val="vi-VN"/>
+              </w:rPr>
+              <w:t>Tham số n -&gt; attribute n</w:t>
+            </w:r>
+          </w:p>
+          <w:p>
+            <w:pPr>
+              <w:rPr>
+                <w:lang w:val="vi-VN"/>
+              </w:rPr>
+            </w:pPr>
+            <w:r>
+              <w:rPr>
+                <w:lang w:val="vi-VN"/>
+              </w:rPr>
+              <w:t>Tham số i -&gt; attribute i</w:t>
+            </w:r>
+          </w:p>
+          <w:p>
+            <w:pPr>
+              <w:rPr>
+                <w:lang w:val="vi-VN"/>
+              </w:rPr>
+            </w:pPr>
+          </w:p>
+          <w:p>
+            <w:pPr>
+              <w:rPr>
+                <w:lang w:val="vi-VN"/>
+              </w:rPr>
+            </w:pPr>
+            <w:r>
+              <w:rPr>
+                <w:lang w:val="vi-VN"/>
+              </w:rPr>
+              <w:t>Những tham số tieeps theo map cho việc for each</w:t>
+            </w:r>
+          </w:p>
+          <w:p>
+            <w:pPr>
+              <w:rPr>
+                <w:lang w:val="vi-VN"/>
+              </w:rPr>
+            </w:pPr>
+          </w:p>
+        </w:tc>
+      </w:tr>
+    </w:tbl>
+    <w:p>
+      <w:pPr>
+        <w:rPr>
+          <w:lang w:val="vi-VN"/>
+        </w:rPr>
+      </w:pPr>
+    </w:p>
+    <w:p>
+      <w:proofErr w:type="spellStart"/>
+      <w:r>
+        <w:t>Phân</w:t>
+      </w:r>
+      <w:proofErr w:type="spellEnd"/>
+      <w:r>
+        <w:t xml:space="preserve"> </w:t>
+      </w:r>
+      <w:proofErr w:type="spellStart"/>
+      <w:r>
+        <w:t>biệt</w:t>
+      </w:r>
+      <w:proofErr w:type="spellEnd"/>
+      <w:r>
+        <w:t xml:space="preserve"> </w:t>
+      </w:r>
+      <w:proofErr w:type="spellStart"/>
+      <w:r>
+        <w:t>các</w:t>
+      </w:r>
+      <w:proofErr w:type="spellEnd"/>
+      <w:r>
+        <w:t xml:space="preserve"> </w:t>
+      </w:r>
+      <w:proofErr w:type="spellStart"/>
+      <w:r>
+        <w:t>thành</w:t>
+      </w:r>
+      <w:proofErr w:type="spellEnd"/>
+      <w:r>
+        <w:t xml:space="preserve"> </w:t>
+      </w:r>
+      <w:proofErr w:type="spellStart"/>
+      <w:r>
+        <w:t>phần</w:t>
+      </w:r>
+      <w:proofErr w:type="spellEnd"/>
+      <w:r>
+        <w:t xml:space="preserve"> URI </w:t>
+      </w:r>
+      <w:proofErr w:type="spellStart"/>
+      <w:r>
+        <w:t>có</w:t>
+      </w:r>
+      <w:proofErr w:type="spellEnd"/>
+      <w:r>
+        <w:t xml:space="preserve"> hay </w:t>
+      </w:r>
+      <w:proofErr w:type="spellStart"/>
+      <w:r>
+        <w:t>không</w:t>
+      </w:r>
+      <w:proofErr w:type="spellEnd"/>
+      <w:r>
+        <w:t xml:space="preserve"> </w:t>
+      </w:r>
+      <w:proofErr w:type="spellStart"/>
+      <w:r>
+        <w:t>trong</w:t>
+      </w:r>
+      <w:proofErr w:type="spellEnd"/>
+      <w:r>
+        <w:t xml:space="preserve"> </w:t>
+      </w:r>
+      <w:proofErr w:type="spellStart"/>
+      <w:r>
+        <w:t>tài</w:t>
+      </w:r>
+      <w:proofErr w:type="spellEnd"/>
+      <w:r>
+        <w:t xml:space="preserve"> </w:t>
+      </w:r>
+      <w:proofErr w:type="spellStart"/>
+      <w:r>
+        <w:t>liệu</w:t>
+      </w:r>
+      <w:proofErr w:type="spellEnd"/>
+      <w:r>
+        <w:t>:</w:t>
+      </w:r>
+    </w:p>
+    <w:p/>
+    <w:p>
+      <w:pPr>
+        <w:pStyle w:val="Heading1"/>
+      </w:pPr>
+      <w:proofErr w:type="spellStart"/>
+      <w:r>
+        <w:t>Phân</w:t>
+      </w:r>
+      <w:proofErr w:type="spellEnd"/>
+      <w:r>
+        <w:t xml:space="preserve"> </w:t>
+      </w:r>
+      <w:proofErr w:type="spellStart"/>
+      <w:r>
+        <w:t>tích</w:t>
+      </w:r>
+      <w:proofErr w:type="spellEnd"/>
+      <w:r>
+        <w:t xml:space="preserve"> Pool param </w:t>
+      </w:r>
+      <w:proofErr w:type="spellStart"/>
+      <w:r>
+        <w:t>trong</w:t>
+      </w:r>
+      <w:proofErr w:type="spellEnd"/>
+      <w:r>
+        <w:t xml:space="preserve"> Schema:</w:t>
+      </w:r>
+    </w:p>
+    <w:p>
       <w:r>
         <w:rPr>
           <w:noProof/>
         </w:rPr>
         <w:drawing>
-          <wp:inline distT="0" distB="0" distL="0" distR="0" wp14:anchorId="022595AF" wp14:editId="096E66F7">
-            <wp:extent cx="5943600" cy="4344035"/>
-            <wp:effectExtent l="0" t="0" r="0" b="0"/>
-            <wp:docPr id="4" name="Picture 4"/>
-            <wp:cNvGraphicFramePr>
-              <a:graphicFrameLocks xmlns:a="http://schemas.openxmlformats.org/drawingml/2006/main" noChangeAspect="1"/>
-            </wp:cNvGraphicFramePr>
-            <a:graphic xmlns:a="http://schemas.openxmlformats.org/drawingml/2006/main">
-              <a:graphicData uri="http://schemas.openxmlformats.org/drawingml/2006/picture">
-                <pic:pic xmlns:pic="http://schemas.openxmlformats.org/drawingml/2006/picture">
-                  <pic:nvPicPr>
-                    <pic:cNvPr id="1" name=""/>
-                    <pic:cNvPicPr/>
-                  </pic:nvPicPr>
-                  <pic:blipFill>
-                    <a:blip r:embed="rId6"/>
-                    <a:stretch>
-                      <a:fillRect/>
-                    </a:stretch>
-                  </pic:blipFill>
-                  <pic:spPr>
-                    <a:xfrm>
-                      <a:off x="0" y="0"/>
-                      <a:ext cx="5943600" cy="4344035"/>
-                    </a:xfrm>
-                    <a:prstGeom prst="rect">
-                      <a:avLst/>
-                    </a:prstGeom>
-                  </pic:spPr>
-                </pic:pic>
-              </a:graphicData>
-            </a:graphic>
-          </wp:inline>
-        </w:drawing>
-      </w:r>
-    </w:p>
-    <w:p>
-      <w:r>
-        <w:t>Mục đích là việc chuyển đổi dữ liệu đầu vào</w:t>
-      </w:r>
-    </w:p>
-    <w:p>
-      <w:r>
-        <w:t>Phần đầu tiên của Flow:</w:t>
-      </w:r>
-    </w:p>
-    <w:p>
-      <w:r>
-        <w:rPr>
-          <w:noProof/>
-        </w:rPr>
-        <w:lastRenderedPageBreak/>
-        <w:drawing>
-          <wp:inline distT="0" distB="0" distL="0" distR="0" wp14:anchorId="669159C0" wp14:editId="712D06A5">
-            <wp:extent cx="2362200" cy="3438525"/>
-            <wp:effectExtent l="0" t="0" r="0" b="9525"/>
+          <wp:inline distT="0" distB="0" distL="0" distR="0" wp14:anchorId="0ADA68FE" wp14:editId="497AA9A1">
+            <wp:extent cx="5943600" cy="1499235"/>
+            <wp:effectExtent l="0" t="0" r="0" b="5715"/>
             <wp:docPr id="2" name="Picture 2"/>
             <wp:cNvGraphicFramePr>
               <a:graphicFrameLocks xmlns:a="http://schemas.openxmlformats.org/drawingml/2006/main" noChangeAspect="1"/>
@@ -177,7 +1135,7 @@
                     <pic:cNvPicPr/>
                   </pic:nvPicPr>
                   <pic:blipFill>
-                    <a:blip r:embed="rId7"/>
+                    <a:blip r:embed="rId9"/>
                     <a:stretch>
                       <a:fillRect/>
                     </a:stretch>
@@ -185,7 +1143,7 @@
                   <pic:spPr>
                     <a:xfrm>
                       <a:off x="0" y="0"/>
-                      <a:ext cx="2362200" cy="3438525"/>
+                      <a:ext cx="5943600" cy="1499235"/>
                     </a:xfrm>
                     <a:prstGeom prst="rect">
                       <a:avLst/>
@@ -199,32 +1157,669 @@
       </w:r>
     </w:p>
     <w:p>
-      <w:r>
-        <w:t xml:space="preserve">Anh </w:t>
-      </w:r>
-      <w:r>
-        <w:t>tổ ch</w:t>
-      </w:r>
-      <w:r>
-        <w:t>ức</w:t>
+      <w:proofErr w:type="spellStart"/>
+      <w:r>
+        <w:t>Chứa</w:t>
+      </w:r>
+      <w:proofErr w:type="spellEnd"/>
+      <w:r>
+        <w:t xml:space="preserve"> </w:t>
+      </w:r>
+      <w:proofErr w:type="spellStart"/>
+      <w:r>
+        <w:t>tập</w:t>
+      </w:r>
+      <w:proofErr w:type="spellEnd"/>
+      <w:r>
+        <w:t xml:space="preserve"> </w:t>
+      </w:r>
+      <w:proofErr w:type="spellStart"/>
+      <w:r>
+        <w:t>giá</w:t>
+      </w:r>
+      <w:proofErr w:type="spellEnd"/>
+      <w:r>
+        <w:t xml:space="preserve"> </w:t>
+      </w:r>
+      <w:proofErr w:type="spellStart"/>
+      <w:r>
+        <w:t>trị</w:t>
+      </w:r>
+      <w:proofErr w:type="spellEnd"/>
+      <w:r>
+        <w:t xml:space="preserve"> key – value</w:t>
+      </w:r>
+    </w:p>
+    <w:p>
+      <w:r>
+        <w:t xml:space="preserve">Pool </w:t>
+      </w:r>
+      <w:proofErr w:type="spellStart"/>
+      <w:r>
+        <w:t>là</w:t>
+      </w:r>
+      <w:proofErr w:type="spellEnd"/>
+      <w:r>
+        <w:t xml:space="preserve"> </w:t>
+      </w:r>
+      <w:proofErr w:type="spellStart"/>
+      <w:r>
+        <w:t>tập</w:t>
+      </w:r>
+      <w:proofErr w:type="spellEnd"/>
+      <w:r>
+        <w:t xml:space="preserve"> </w:t>
+      </w:r>
+      <w:proofErr w:type="spellStart"/>
+      <w:r>
+        <w:t>chứa</w:t>
+      </w:r>
+      <w:proofErr w:type="spellEnd"/>
+      <w:r>
+        <w:t xml:space="preserve"> </w:t>
+      </w:r>
+      <w:proofErr w:type="spellStart"/>
+      <w:r>
+        <w:t>cảu</w:t>
+      </w:r>
+      <w:proofErr w:type="spellEnd"/>
+      <w:r>
+        <w:t xml:space="preserve"> </w:t>
+      </w:r>
+      <w:proofErr w:type="spellStart"/>
+      <w:r>
+        <w:t>các</w:t>
+      </w:r>
+      <w:proofErr w:type="spellEnd"/>
+      <w:r>
+        <w:t xml:space="preserve"> parameter</w:t>
+      </w:r>
+    </w:p>
+    <w:p>
+      <w:proofErr w:type="spellStart"/>
+      <w:r>
+        <w:t>Đầu</w:t>
+      </w:r>
+      <w:proofErr w:type="spellEnd"/>
+      <w:r>
+        <w:t xml:space="preserve"> </w:t>
+      </w:r>
+      <w:proofErr w:type="spellStart"/>
+      <w:r>
+        <w:t>vào</w:t>
+      </w:r>
+      <w:proofErr w:type="spellEnd"/>
+      <w:r>
+        <w:t xml:space="preserve"> </w:t>
+      </w:r>
+      <w:proofErr w:type="spellStart"/>
+      <w:r>
+        <w:t>của</w:t>
+      </w:r>
+      <w:proofErr w:type="spellEnd"/>
+      <w:r>
+        <w:t xml:space="preserve"> URL </w:t>
+      </w:r>
+      <w:proofErr w:type="spellStart"/>
+      <w:r>
+        <w:t>chính</w:t>
+      </w:r>
+      <w:proofErr w:type="spellEnd"/>
+      <w:r>
+        <w:t xml:space="preserve"> là </w:t>
+      </w:r>
+      <w:proofErr w:type="spellStart"/>
+      <w:r>
+        <w:t>rq</w:t>
+      </w:r>
+      <w:proofErr w:type="spellEnd"/>
+      <w:r>
+        <w:t xml:space="preserve">: request -&gt; </w:t>
+      </w:r>
+      <w:proofErr w:type="spellStart"/>
+      <w:r>
+        <w:t>ứng</w:t>
+      </w:r>
+      <w:proofErr w:type="spellEnd"/>
+      <w:r>
+        <w:t xml:space="preserve"> </w:t>
+      </w:r>
+      <w:proofErr w:type="spellStart"/>
+      <w:r>
+        <w:t>với</w:t>
+      </w:r>
+      <w:proofErr w:type="spellEnd"/>
+      <w:r>
+        <w:t xml:space="preserve"> </w:t>
+      </w:r>
+      <w:proofErr w:type="spellStart"/>
+      <w:r>
+        <w:t>các</w:t>
+      </w:r>
+      <w:proofErr w:type="spellEnd"/>
+      <w:r>
+        <w:t xml:space="preserve"> </w:t>
+      </w:r>
+      <w:proofErr w:type="spellStart"/>
+      <w:r>
+        <w:t>giá</w:t>
+      </w:r>
+      <w:proofErr w:type="spellEnd"/>
+      <w:r>
+        <w:t xml:space="preserve"> </w:t>
+      </w:r>
+      <w:proofErr w:type="spellStart"/>
+      <w:r>
+        <w:t>trị</w:t>
+      </w:r>
+      <w:proofErr w:type="spellEnd"/>
+      <w:r>
+        <w:t xml:space="preserve"> </w:t>
+      </w:r>
+      <w:proofErr w:type="spellStart"/>
+      <w:r>
+        <w:t>trong</w:t>
+      </w:r>
+      <w:proofErr w:type="spellEnd"/>
+      <w:r>
+        <w:t xml:space="preserve"> Schema </w:t>
+      </w:r>
+      <w:proofErr w:type="spellStart"/>
+      <w:r>
+        <w:t>đã</w:t>
+      </w:r>
+      <w:proofErr w:type="spellEnd"/>
+      <w:r>
+        <w:t xml:space="preserve"> </w:t>
+      </w:r>
+      <w:proofErr w:type="spellStart"/>
+      <w:r>
+        <w:t>có</w:t>
+      </w:r>
+      <w:proofErr w:type="spellEnd"/>
+    </w:p>
+    <w:p>
+      <w:proofErr w:type="spellStart"/>
+      <w:r>
+        <w:lastRenderedPageBreak/>
+        <w:t>Đầu</w:t>
+      </w:r>
+      <w:proofErr w:type="spellEnd"/>
+      <w:r>
+        <w:t xml:space="preserve"> ra </w:t>
+      </w:r>
+      <w:proofErr w:type="spellStart"/>
+      <w:r>
+        <w:t>của</w:t>
+      </w:r>
+      <w:proofErr w:type="spellEnd"/>
+      <w:r>
+        <w:t xml:space="preserve"> URL </w:t>
+      </w:r>
+      <w:proofErr w:type="spellStart"/>
+      <w:r>
+        <w:t>chính</w:t>
+      </w:r>
+      <w:proofErr w:type="spellEnd"/>
+      <w:r>
+        <w:t xml:space="preserve"> là </w:t>
+      </w:r>
+      <w:proofErr w:type="spellStart"/>
+      <w:r>
+        <w:t>rs</w:t>
+      </w:r>
+      <w:proofErr w:type="spellEnd"/>
+      <w:r>
+        <w:t xml:space="preserve">: response -&gt; </w:t>
+      </w:r>
+      <w:proofErr w:type="spellStart"/>
+      <w:r>
+        <w:t>ứng</w:t>
+      </w:r>
+      <w:proofErr w:type="spellEnd"/>
+      <w:r>
+        <w:t xml:space="preserve"> </w:t>
+      </w:r>
+      <w:proofErr w:type="spellStart"/>
+      <w:r>
+        <w:t>với</w:t>
+      </w:r>
+      <w:proofErr w:type="spellEnd"/>
+      <w:r>
+        <w:t xml:space="preserve"> </w:t>
+      </w:r>
+      <w:proofErr w:type="spellStart"/>
+      <w:r>
+        <w:t>giá</w:t>
+      </w:r>
+      <w:proofErr w:type="spellEnd"/>
+      <w:r>
+        <w:t xml:space="preserve"> </w:t>
+      </w:r>
+      <w:proofErr w:type="spellStart"/>
+      <w:r>
+        <w:t>trị</w:t>
+      </w:r>
+      <w:proofErr w:type="spellEnd"/>
+      <w:r>
+        <w:t xml:space="preserve"> </w:t>
+      </w:r>
+      <w:proofErr w:type="spellStart"/>
+      <w:r>
+        <w:t>trong</w:t>
+      </w:r>
+      <w:proofErr w:type="spellEnd"/>
+      <w:r>
+        <w:t xml:space="preserve"> Schema </w:t>
+      </w:r>
+      <w:proofErr w:type="spellStart"/>
+      <w:r>
+        <w:t>đã</w:t>
+      </w:r>
+      <w:proofErr w:type="spellEnd"/>
+      <w:r>
+        <w:t xml:space="preserve"> </w:t>
+      </w:r>
+      <w:proofErr w:type="spellStart"/>
+      <w:r>
+        <w:t>có</w:t>
+      </w:r>
+      <w:proofErr w:type="spellEnd"/>
+    </w:p>
+    <w:p>
+      <w:r>
+        <w:t xml:space="preserve">Transaction: map </w:t>
+      </w:r>
+      <w:proofErr w:type="spellStart"/>
+      <w:r>
+        <w:t>với</w:t>
+      </w:r>
+      <w:proofErr w:type="spellEnd"/>
+      <w:r>
+        <w:t xml:space="preserve"> </w:t>
+      </w:r>
+      <w:proofErr w:type="spellStart"/>
+      <w:r>
+        <w:t>hoặc</w:t>
+      </w:r>
+      <w:proofErr w:type="spellEnd"/>
+      <w:r>
+        <w:t xml:space="preserve"> </w:t>
+      </w:r>
+      <w:proofErr w:type="spellStart"/>
+      <w:r>
+        <w:t>là</w:t>
+      </w:r>
+      <w:proofErr w:type="spellEnd"/>
+      <w:r>
+        <w:t xml:space="preserve"> map </w:t>
+      </w:r>
+      <w:proofErr w:type="spellStart"/>
+      <w:r>
+        <w:t>trong</w:t>
+      </w:r>
+      <w:proofErr w:type="spellEnd"/>
+      <w:r>
+        <w:t xml:space="preserve"> </w:t>
+      </w:r>
+      <w:proofErr w:type="spellStart"/>
+      <w:r>
+        <w:t>với</w:t>
+      </w:r>
+      <w:proofErr w:type="spellEnd"/>
+      <w:r>
+        <w:t xml:space="preserve"> </w:t>
+      </w:r>
+      <w:proofErr w:type="spellStart"/>
+      <w:r>
+        <w:t>cái</w:t>
+      </w:r>
+      <w:proofErr w:type="spellEnd"/>
+      <w:r>
+        <w:t xml:space="preserve"> </w:t>
+      </w:r>
+      <w:proofErr w:type="spellStart"/>
+      <w:r>
+        <w:t>gì</w:t>
+      </w:r>
+      <w:proofErr w:type="spellEnd"/>
+      <w:r>
+        <w:t xml:space="preserve"> </w:t>
+      </w:r>
+      <w:proofErr w:type="spellStart"/>
+      <w:r>
+        <w:t>đó</w:t>
+      </w:r>
+      <w:proofErr w:type="spellEnd"/>
+    </w:p>
+    <w:p>
+      <w:r>
+        <w:t xml:space="preserve">Ps </w:t>
+      </w:r>
+      <w:proofErr w:type="spellStart"/>
+      <w:r>
+        <w:t>sẽ</w:t>
+      </w:r>
+      <w:proofErr w:type="spellEnd"/>
+      <w:r>
+        <w:t xml:space="preserve"> </w:t>
+      </w:r>
+      <w:proofErr w:type="spellStart"/>
+      <w:r>
+        <w:t>được</w:t>
+      </w:r>
+      <w:proofErr w:type="spellEnd"/>
+      <w:r>
+        <w:t xml:space="preserve"> map </w:t>
+      </w:r>
+      <w:proofErr w:type="spellStart"/>
+      <w:r>
+        <w:t>bên</w:t>
+      </w:r>
+      <w:proofErr w:type="spellEnd"/>
+      <w:r>
+        <w:t xml:space="preserve"> </w:t>
+      </w:r>
+      <w:proofErr w:type="spellStart"/>
+      <w:r>
+        <w:t>trong</w:t>
+      </w:r>
+      <w:proofErr w:type="spellEnd"/>
+      <w:r>
+        <w:t xml:space="preserve"> </w:t>
+      </w:r>
+      <w:proofErr w:type="spellStart"/>
+      <w:r>
+        <w:t>của</w:t>
+      </w:r>
+      <w:proofErr w:type="spellEnd"/>
+      <w:r>
+        <w:t xml:space="preserve"> for-each: </w:t>
+      </w:r>
+      <w:proofErr w:type="spellStart"/>
+      <w:r>
+        <w:t>vì</w:t>
+      </w:r>
+      <w:proofErr w:type="spellEnd"/>
+      <w:r>
+        <w:t xml:space="preserve"> </w:t>
+      </w:r>
+      <w:proofErr w:type="spellStart"/>
+      <w:r>
+        <w:t>trong</w:t>
+      </w:r>
+      <w:proofErr w:type="spellEnd"/>
+      <w:r>
+        <w:t xml:space="preserve"> for-each </w:t>
+      </w:r>
+      <w:proofErr w:type="spellStart"/>
+      <w:r>
+        <w:t>chứa</w:t>
+      </w:r>
+      <w:proofErr w:type="spellEnd"/>
+      <w:r>
+        <w:t xml:space="preserve"> </w:t>
+      </w:r>
+      <w:proofErr w:type="spellStart"/>
+      <w:r>
+        <w:t>một</w:t>
+      </w:r>
+      <w:proofErr w:type="spellEnd"/>
+      <w:r>
+        <w:t xml:space="preserve"> </w:t>
+      </w:r>
+      <w:proofErr w:type="spellStart"/>
+      <w:r>
+        <w:t>tập</w:t>
+      </w:r>
+      <w:proofErr w:type="spellEnd"/>
+      <w:r>
+        <w:t xml:space="preserve"> </w:t>
+      </w:r>
+      <w:proofErr w:type="spellStart"/>
+      <w:r>
+        <w:t>ps</w:t>
+      </w:r>
+      <w:proofErr w:type="spellEnd"/>
+    </w:p>
+    <w:p>
+      <w:r>
+        <w:t xml:space="preserve">P </w:t>
+      </w:r>
+      <w:proofErr w:type="spellStart"/>
+      <w:r>
+        <w:t>sẽ</w:t>
+      </w:r>
+      <w:proofErr w:type="spellEnd"/>
+      <w:r>
+        <w:t xml:space="preserve"> </w:t>
+      </w:r>
+      <w:proofErr w:type="spellStart"/>
+      <w:r>
+        <w:t>được</w:t>
+      </w:r>
+      <w:proofErr w:type="spellEnd"/>
+      <w:r>
+        <w:t xml:space="preserve"> map </w:t>
+      </w:r>
+      <w:proofErr w:type="spellStart"/>
+      <w:r>
+        <w:t>bên</w:t>
+      </w:r>
+      <w:proofErr w:type="spellEnd"/>
+      <w:r>
+        <w:t xml:space="preserve"> </w:t>
+      </w:r>
+      <w:proofErr w:type="spellStart"/>
+      <w:r>
+        <w:t>trong</w:t>
+      </w:r>
+      <w:proofErr w:type="spellEnd"/>
+      <w:r>
+        <w:t xml:space="preserve"> </w:t>
+      </w:r>
+      <w:proofErr w:type="spellStart"/>
+      <w:r>
+        <w:t>của</w:t>
+      </w:r>
+      <w:proofErr w:type="spellEnd"/>
+      <w:r>
+        <w:t xml:space="preserve"> for-each: </w:t>
+      </w:r>
+      <w:proofErr w:type="spellStart"/>
+      <w:r>
+        <w:t>vì</w:t>
+      </w:r>
+      <w:proofErr w:type="spellEnd"/>
+      <w:r>
+        <w:t xml:space="preserve"> </w:t>
+      </w:r>
+      <w:proofErr w:type="spellStart"/>
+      <w:r>
+        <w:t>bên</w:t>
+      </w:r>
+      <w:proofErr w:type="spellEnd"/>
+      <w:r>
+        <w:t xml:space="preserve"> </w:t>
+      </w:r>
+      <w:proofErr w:type="spellStart"/>
+      <w:r>
+        <w:t>trong</w:t>
+      </w:r>
+      <w:proofErr w:type="spellEnd"/>
+      <w:r>
+        <w:t xml:space="preserve"> for-each </w:t>
+      </w:r>
+      <w:proofErr w:type="spellStart"/>
+      <w:r>
+        <w:t>chứa</w:t>
+      </w:r>
+      <w:proofErr w:type="spellEnd"/>
+      <w:r>
+        <w:t xml:space="preserve"> </w:t>
+      </w:r>
+      <w:proofErr w:type="spellStart"/>
+      <w:r>
+        <w:t>một</w:t>
+      </w:r>
+      <w:proofErr w:type="spellEnd"/>
+      <w:r>
+        <w:t xml:space="preserve"> </w:t>
+      </w:r>
+      <w:proofErr w:type="spellStart"/>
+      <w:r>
+        <w:t>tập</w:t>
+      </w:r>
+      <w:proofErr w:type="spellEnd"/>
+      <w:r>
+        <w:t xml:space="preserve"> </w:t>
+      </w:r>
+      <w:proofErr w:type="spellStart"/>
+      <w:r>
+        <w:t>của</w:t>
+      </w:r>
+      <w:proofErr w:type="spellEnd"/>
+      <w:r>
+        <w:t xml:space="preserve"> p:</w:t>
+      </w:r>
+    </w:p>
+    <w:p>
+      <w:r>
+        <w:rPr>
+          <w:noProof/>
+        </w:rPr>
+        <w:drawing>
+          <wp:inline distT="0" distB="0" distL="0" distR="0" wp14:anchorId="529457F5" wp14:editId="11912F19">
+            <wp:extent cx="5943600" cy="2296795"/>
+            <wp:effectExtent l="0" t="0" r="0" b="8255"/>
+            <wp:docPr id="3" name="Picture 3"/>
+            <wp:cNvGraphicFramePr>
+              <a:graphicFrameLocks xmlns:a="http://schemas.openxmlformats.org/drawingml/2006/main" noChangeAspect="1"/>
+            </wp:cNvGraphicFramePr>
+            <a:graphic xmlns:a="http://schemas.openxmlformats.org/drawingml/2006/main">
+              <a:graphicData uri="http://schemas.openxmlformats.org/drawingml/2006/picture">
+                <pic:pic xmlns:pic="http://schemas.openxmlformats.org/drawingml/2006/picture">
+                  <pic:nvPicPr>
+                    <pic:cNvPr id="1" name=""/>
+                    <pic:cNvPicPr/>
+                  </pic:nvPicPr>
+                  <pic:blipFill>
+                    <a:blip r:embed="rId10"/>
+                    <a:stretch>
+                      <a:fillRect/>
+                    </a:stretch>
+                  </pic:blipFill>
+                  <pic:spPr>
+                    <a:xfrm>
+                      <a:off x="0" y="0"/>
+                      <a:ext cx="5943600" cy="2296795"/>
+                    </a:xfrm>
+                    <a:prstGeom prst="rect">
+                      <a:avLst/>
+                    </a:prstGeom>
+                  </pic:spPr>
+                </pic:pic>
+              </a:graphicData>
+            </a:graphic>
+          </wp:inline>
+        </w:drawing>
+      </w:r>
+    </w:p>
+    <w:p/>
+    <w:p>
+      <w:proofErr w:type="spellStart"/>
+      <w:r>
+        <w:t>Thuộc</w:t>
+      </w:r>
+      <w:proofErr w:type="spellEnd"/>
+      <w:r>
+        <w:t xml:space="preserve"> </w:t>
+      </w:r>
+      <w:proofErr w:type="spellStart"/>
+      <w:r>
+        <w:t>tính</w:t>
+      </w:r>
+      <w:proofErr w:type="spellEnd"/>
+      <w:r>
+        <w:t xml:space="preserve"> </w:t>
+      </w:r>
+      <w:proofErr w:type="spellStart"/>
+      <w:r>
+        <w:t>cho</w:t>
+      </w:r>
+      <w:proofErr w:type="spellEnd"/>
+      <w:r>
+        <w:t xml:space="preserve"> </w:t>
+      </w:r>
+      <w:proofErr w:type="spellStart"/>
+      <w:r>
+        <w:t>việc</w:t>
+      </w:r>
+      <w:proofErr w:type="spellEnd"/>
+      <w:r>
+        <w:t xml:space="preserve"> Invoke </w:t>
+      </w:r>
+      <w:proofErr w:type="spellStart"/>
+      <w:r>
+        <w:t>thành</w:t>
+      </w:r>
+      <w:proofErr w:type="spellEnd"/>
+      <w:r>
+        <w:t xml:space="preserve"> </w:t>
+      </w:r>
+      <w:proofErr w:type="spellStart"/>
+      <w:r>
+        <w:t>công</w:t>
+      </w:r>
+      <w:proofErr w:type="spellEnd"/>
+      <w:r>
+        <w:t>:</w:t>
+      </w:r>
+    </w:p>
+    <w:p>
+      <w:r>
+        <w:rPr>
+          <w:noProof/>
+        </w:rPr>
+        <w:drawing>
+          <wp:inline distT="0" distB="0" distL="0" distR="0" wp14:anchorId="6CCA6420" wp14:editId="2B701F3B">
+            <wp:extent cx="4752975" cy="1762125"/>
+            <wp:effectExtent l="0" t="0" r="9525" b="9525"/>
+            <wp:docPr id="5" name="Picture 5"/>
+            <wp:cNvGraphicFramePr>
+              <a:graphicFrameLocks xmlns:a="http://schemas.openxmlformats.org/drawingml/2006/main" noChangeAspect="1"/>
+            </wp:cNvGraphicFramePr>
+            <a:graphic xmlns:a="http://schemas.openxmlformats.org/drawingml/2006/main">
+              <a:graphicData uri="http://schemas.openxmlformats.org/drawingml/2006/picture">
+                <pic:pic xmlns:pic="http://schemas.openxmlformats.org/drawingml/2006/picture">
+                  <pic:nvPicPr>
+                    <pic:cNvPr id="1" name=""/>
+                    <pic:cNvPicPr/>
+                  </pic:nvPicPr>
+                  <pic:blipFill>
+                    <a:blip r:embed="rId11"/>
+                    <a:stretch>
+                      <a:fillRect/>
+                    </a:stretch>
+                  </pic:blipFill>
+                  <pic:spPr>
+                    <a:xfrm>
+                      <a:off x="0" y="0"/>
+                      <a:ext cx="4752975" cy="1762125"/>
+                    </a:xfrm>
+                    <a:prstGeom prst="rect">
+                      <a:avLst/>
+                    </a:prstGeom>
+                  </pic:spPr>
+                </pic:pic>
+              </a:graphicData>
+            </a:graphic>
+          </wp:inline>
+        </w:drawing>
       </w:r>
       <w:bookmarkStart w:id="0" w:name="_GoBack"/>
       <w:bookmarkEnd w:id="0"/>
-      <w:r>
-        <w:t xml:space="preserve"> vào đó: Scope -&gt; Sequence -&gt; từng phần từ được định nghĩa trong sequence.</w:t>
-      </w:r>
-    </w:p>
-    <w:p>
-      <w:r>
-        <w:t>Những phần FlowInitParam: Khởi tạo các giá trị Param</w:t>
-      </w:r>
-    </w:p>
-    <w:p>
-      <w:r>
-        <w:t xml:space="preserve">FlowUniqueParam: </w:t>
-      </w:r>
-    </w:p>
-    <w:p/>
+    </w:p>
     <w:sectPr>
       <w:pgSz w:w="12240" w:h="15840"/>
       <w:pgMar w:top="1440" w:right="1440" w:bottom="1440" w:left="1440" w:header="720" w:footer="720" w:gutter="0"/>
@@ -634,6 +2229,27 @@
     <w:name w:val="Normal"/>
     <w:qFormat/>
   </w:style>
+  <w:style w:type="paragraph" w:styleId="Heading1">
+    <w:name w:val="heading 1"/>
+    <w:basedOn w:val="Normal"/>
+    <w:next w:val="Normal"/>
+    <w:link w:val="Heading1Char"/>
+    <w:uiPriority w:val="9"/>
+    <w:qFormat/>
+    <w:rsid w:val="00A314CE"/>
+    <w:pPr>
+      <w:keepNext/>
+      <w:keepLines/>
+      <w:spacing w:before="240" w:after="0"/>
+      <w:outlineLvl w:val="0"/>
+    </w:pPr>
+    <w:rPr>
+      <w:rFonts w:asciiTheme="majorHAnsi" w:eastAsiaTheme="majorEastAsia" w:hAnsiTheme="majorHAnsi" w:cstheme="majorBidi"/>
+      <w:color w:val="2F5496" w:themeColor="accent1" w:themeShade="BF"/>
+      <w:sz w:val="32"/>
+      <w:szCs w:val="32"/>
+    </w:rPr>
+  </w:style>
   <w:style w:type="character" w:default="1" w:styleId="DefaultParagraphFont">
     <w:name w:val="Default Paragraph Font"/>
     <w:uiPriority w:val="1"/>
@@ -660,6 +2276,38 @@
     <w:uiPriority w:val="99"/>
     <w:semiHidden/>
     <w:unhideWhenUsed/>
+  </w:style>
+  <w:style w:type="table" w:styleId="TableGrid">
+    <w:name w:val="Table Grid"/>
+    <w:basedOn w:val="TableNormal"/>
+    <w:uiPriority w:val="39"/>
+    <w:rsid w:val="00F60A02"/>
+    <w:pPr>
+      <w:spacing w:after="0" w:line="240" w:lineRule="auto"/>
+    </w:pPr>
+    <w:tblPr>
+      <w:tblBorders>
+        <w:top w:val="single" w:sz="4" w:space="0" w:color="auto"/>
+        <w:left w:val="single" w:sz="4" w:space="0" w:color="auto"/>
+        <w:bottom w:val="single" w:sz="4" w:space="0" w:color="auto"/>
+        <w:right w:val="single" w:sz="4" w:space="0" w:color="auto"/>
+        <w:insideH w:val="single" w:sz="4" w:space="0" w:color="auto"/>
+        <w:insideV w:val="single" w:sz="4" w:space="0" w:color="auto"/>
+      </w:tblBorders>
+    </w:tblPr>
+  </w:style>
+  <w:style w:type="character" w:customStyle="1" w:styleId="Heading1Char">
+    <w:name w:val="Heading 1 Char"/>
+    <w:basedOn w:val="DefaultParagraphFont"/>
+    <w:link w:val="Heading1"/>
+    <w:uiPriority w:val="9"/>
+    <w:rsid w:val="00A314CE"/>
+    <w:rPr>
+      <w:rFonts w:asciiTheme="majorHAnsi" w:eastAsiaTheme="majorEastAsia" w:hAnsiTheme="majorHAnsi" w:cstheme="majorBidi"/>
+      <w:color w:val="2F5496" w:themeColor="accent1" w:themeShade="BF"/>
+      <w:sz w:val="32"/>
+      <w:szCs w:val="32"/>
+    </w:rPr>
   </w:style>
 </w:styles>
 </file>

</xml_diff>